<commit_message>
wip In cfgrec updated Mac key references for char viewer
</commit_message>
<xml_diff>
--- a/bin/template/cfgrec/Handy-Key-Reference-on-Mac.docx
+++ b/bin/template/cfgrec/Handy-Key-Reference-on-Mac.docx
@@ -1,15 +1,26 @@
 
 <file path=word/document.xml><?xml version="1.0" encoding="utf-8"?>
-<w:document xmlns:wpc="http://schemas.microsoft.com/office/word/2010/wordprocessingCanvas" xmlns:cx="http://schemas.microsoft.com/office/drawing/2014/chartex" xmlns:cx1="http://schemas.microsoft.com/office/drawing/2015/9/8/chartex" xmlns:cx2="http://schemas.microsoft.com/office/drawing/2015/10/21/chartex" xmlns:cx3="http://schemas.microsoft.com/office/drawing/2016/5/9/chartex" xmlns:cx4="http://schemas.microsoft.com/office/drawing/2016/5/10/chartex" xmlns:cx5="http://schemas.microsoft.com/office/drawing/2016/5/11/chartex" xmlns:cx6="http://schemas.microsoft.com/office/drawing/2016/5/12/chartex" xmlns:cx7="http://schemas.microsoft.com/office/drawing/2016/5/13/chartex" xmlns:cx8="http://schemas.microsoft.com/office/drawing/2016/5/14/chartex" xmlns:mc="http://schemas.openxmlformats.org/markup-compatibility/2006" xmlns:aink="http://schemas.microsoft.com/office/drawing/2016/ink" xmlns:am3d="http://schemas.microsoft.com/office/drawing/2017/model3d" xmlns:o="urn:schemas-microsoft-com:office:office" xmlns:r="http://schemas.openxmlformats.org/officeDocument/2006/relationships" xmlns:m="http://schemas.openxmlformats.org/officeDocument/2006/math" xmlns:v="urn:schemas-microsoft-com:vml" xmlns:wp14="http://schemas.microsoft.com/office/word/2010/wordprocessingDrawing" xmlns:wp="http://schemas.openxmlformats.org/drawingml/2006/wordprocessingDrawing" xmlns:w10="urn:schemas-microsoft-com:office:word" xmlns:w="http://schemas.openxmlformats.org/wordprocessingml/2006/main" xmlns:w14="http://schemas.microsoft.com/office/word/2010/wordml" xmlns:w15="http://schemas.microsoft.com/office/word/2012/wordml" xmlns:w16cid="http://schemas.microsoft.com/office/word/2016/wordml/cid" xmlns:w16se="http://schemas.microsoft.com/office/word/2015/wordml/symex" xmlns:wpg="http://schemas.microsoft.com/office/word/2010/wordprocessingGroup" xmlns:wpi="http://schemas.microsoft.com/office/word/2010/wordprocessingInk" xmlns:wne="http://schemas.microsoft.com/office/word/2006/wordml" xmlns:wps="http://schemas.microsoft.com/office/word/2010/wordprocessingShape" mc:Ignorable="w14 w15 w16se w16cid wp14">
+<w:document xmlns:wpc="http://schemas.microsoft.com/office/word/2010/wordprocessingCanvas" xmlns:cx="http://schemas.microsoft.com/office/drawing/2014/chartex" xmlns:cx1="http://schemas.microsoft.com/office/drawing/2015/9/8/chartex" xmlns:cx2="http://schemas.microsoft.com/office/drawing/2015/10/21/chartex" xmlns:cx3="http://schemas.microsoft.com/office/drawing/2016/5/9/chartex" xmlns:cx4="http://schemas.microsoft.com/office/drawing/2016/5/10/chartex" xmlns:cx5="http://schemas.microsoft.com/office/drawing/2016/5/11/chartex" xmlns:cx6="http://schemas.microsoft.com/office/drawing/2016/5/12/chartex" xmlns:cx7="http://schemas.microsoft.com/office/drawing/2016/5/13/chartex" xmlns:cx8="http://schemas.microsoft.com/office/drawing/2016/5/14/chartex" xmlns:mc="http://schemas.openxmlformats.org/markup-compatibility/2006" xmlns:aink="http://schemas.microsoft.com/office/drawing/2016/ink" xmlns:am3d="http://schemas.microsoft.com/office/drawing/2017/model3d" xmlns:o="urn:schemas-microsoft-com:office:office" xmlns:oel="http://schemas.microsoft.com/office/2019/extlst" xmlns:r="http://schemas.openxmlformats.org/officeDocument/2006/relationships" xmlns:m="http://schemas.openxmlformats.org/officeDocument/2006/math" xmlns:v="urn:schemas-microsoft-com:vml" xmlns:wp14="http://schemas.microsoft.com/office/word/2010/wordprocessingDrawing" xmlns:wp="http://schemas.openxmlformats.org/drawingml/2006/wordprocessingDrawing" xmlns:w10="urn:schemas-microsoft-com:office:word" xmlns:w="http://schemas.openxmlformats.org/wordprocessingml/2006/main" xmlns:w14="http://schemas.microsoft.com/office/word/2010/wordml" xmlns:w15="http://schemas.microsoft.com/office/word/2012/wordml" xmlns:w16cex="http://schemas.microsoft.com/office/word/2018/wordml/cex" xmlns:w16cid="http://schemas.microsoft.com/office/word/2016/wordml/cid" xmlns:w16="http://schemas.microsoft.com/office/word/2018/wordml" xmlns:w16sdtdh="http://schemas.microsoft.com/office/word/2020/wordml/sdtdatahash" xmlns:w16se="http://schemas.microsoft.com/office/word/2015/wordml/symex" xmlns:wpg="http://schemas.microsoft.com/office/word/2010/wordprocessingGroup" xmlns:wpi="http://schemas.microsoft.com/office/word/2010/wordprocessingInk" xmlns:wne="http://schemas.microsoft.com/office/word/2006/wordml" xmlns:wps="http://schemas.microsoft.com/office/word/2010/wordprocessingShape" mc:Ignorable="w14 w15 w16se w16cid w16 w16cex w16sdtdh wp14">
   <w:body>
     <w:p>
       <w:r>
         <w:t>Handy Key Reference on Mac</w:t>
       </w:r>
     </w:p>
+    <w:p/>
     <w:p>
-      <w:bookmarkStart w:id="0" w:name="_GoBack"/>
-      <w:bookmarkEnd w:id="0"/>
+      <w:proofErr w:type="spellStart"/>
+      <w:r>
+        <w:t>Cmd</w:t>
+      </w:r>
+      <w:proofErr w:type="spellEnd"/>
+      <w:r>
+        <w:t>-Alt-Power</w:t>
+      </w:r>
+      <w:r>
+        <w:tab/>
+        <w:t>Sleep Lock</w:t>
+      </w:r>
     </w:p>
     <w:p>
       <w:proofErr w:type="spellStart"/>
@@ -18,13 +29,14 @@
       </w:r>
       <w:proofErr w:type="spellEnd"/>
       <w:r>
-        <w:t>-Alt-Power</w:t>
+        <w:t>-Ctrl-q</w:t>
       </w:r>
       <w:r>
         <w:tab/>
       </w:r>
       <w:r>
-        <w:t>Sleep Lock</w:t>
+        <w:tab/>
+        <w:t>Screen Lock</w:t>
       </w:r>
     </w:p>
     <w:p>
@@ -34,21 +46,16 @@
       </w:r>
       <w:proofErr w:type="spellEnd"/>
       <w:r>
-        <w:t>-Ctrl-q</w:t>
+        <w:t>-Ctrl-Space</w:t>
       </w:r>
       <w:r>
         <w:tab/>
-      </w:r>
-      <w:r>
-        <w:tab/>
-      </w:r>
-      <w:r>
-        <w:t>Screen Lock</w:t>
+        <w:t>Character Viewer</w:t>
       </w:r>
     </w:p>
     <w:p>
       <w:r>
-        <w:t>Screenshots</w:t>
+        <w:t>Cmd-Alt-F5</w:t>
       </w:r>
       <w:r>
         <w:tab/>
@@ -57,36 +64,56 @@
         <w:tab/>
       </w:r>
       <w:r>
-        <w:t>+Ctrl = clipboard</w:t>
+        <w:t>Acces</w:t>
+      </w:r>
+      <w:r>
+        <w:t>s</w:t>
+      </w:r>
+      <w:r>
+        <w:t>ibil</w:t>
+      </w:r>
+      <w:r>
+        <w:t>i</w:t>
+      </w:r>
+      <w:r>
+        <w:t>ty Options</w:t>
       </w:r>
     </w:p>
     <w:p>
       <w:r>
-        <w:t>Cmd-Shift-3</w:t>
+        <w:t>Screenshots</w:t>
       </w:r>
       <w:r>
         <w:tab/>
       </w:r>
       <w:r>
         <w:tab/>
-      </w:r>
-      <w:r>
-        <w:t>Entire Screen</w:t>
+        <w:t>+Ctrl = clipboard</w:t>
       </w:r>
     </w:p>
     <w:p>
       <w:r>
-        <w:t>Cmd-Shift-4-Space</w:t>
+        <w:t>Cmd-Shift-3</w:t>
       </w:r>
       <w:r>
         <w:tab/>
       </w:r>
       <w:r>
-        <w:t>Application Only</w:t>
+        <w:tab/>
+        <w:t>Entire Screen</w:t>
       </w:r>
     </w:p>
     <w:p>
       <w:r>
+        <w:t>Cmd-Shift-4-Space</w:t>
+      </w:r>
+      <w:r>
+        <w:tab/>
+        <w:t>Application Only</w:t>
+      </w:r>
+    </w:p>
+    <w:p>
+      <w:r>
         <w:t>Cmd-Shift-4</w:t>
       </w:r>
       <w:r>
@@ -94,13 +121,14 @@
       </w:r>
       <w:r>
         <w:tab/>
-      </w:r>
-      <w:r>
         <w:t>Select Area</w:t>
       </w:r>
     </w:p>
     <w:p/>
     <w:sectPr>
+      <w:footerReference w:type="even" r:id="rId6"/>
+      <w:footerReference w:type="default" r:id="rId7"/>
+      <w:footerReference w:type="first" r:id="rId8"/>
       <w:pgSz w:w="11900" w:h="16840"/>
       <w:pgMar w:top="1440" w:right="1440" w:bottom="1440" w:left="1440" w:header="720" w:footer="720" w:gutter="0"/>
       <w:cols w:space="720"/>
@@ -110,8 +138,433 @@
 </w:document>
 </file>
 
+<file path=word/endnotes.xml><?xml version="1.0" encoding="utf-8"?>
+<w:endnotes xmlns:wpc="http://schemas.microsoft.com/office/word/2010/wordprocessingCanvas" xmlns:cx="http://schemas.microsoft.com/office/drawing/2014/chartex" xmlns:cx1="http://schemas.microsoft.com/office/drawing/2015/9/8/chartex" xmlns:cx2="http://schemas.microsoft.com/office/drawing/2015/10/21/chartex" xmlns:cx3="http://schemas.microsoft.com/office/drawing/2016/5/9/chartex" xmlns:cx4="http://schemas.microsoft.com/office/drawing/2016/5/10/chartex" xmlns:cx5="http://schemas.microsoft.com/office/drawing/2016/5/11/chartex" xmlns:cx6="http://schemas.microsoft.com/office/drawing/2016/5/12/chartex" xmlns:cx7="http://schemas.microsoft.com/office/drawing/2016/5/13/chartex" xmlns:cx8="http://schemas.microsoft.com/office/drawing/2016/5/14/chartex" xmlns:mc="http://schemas.openxmlformats.org/markup-compatibility/2006" xmlns:aink="http://schemas.microsoft.com/office/drawing/2016/ink" xmlns:am3d="http://schemas.microsoft.com/office/drawing/2017/model3d" xmlns:o="urn:schemas-microsoft-com:office:office" xmlns:oel="http://schemas.microsoft.com/office/2019/extlst" xmlns:r="http://schemas.openxmlformats.org/officeDocument/2006/relationships" xmlns:m="http://schemas.openxmlformats.org/officeDocument/2006/math" xmlns:v="urn:schemas-microsoft-com:vml" xmlns:wp14="http://schemas.microsoft.com/office/word/2010/wordprocessingDrawing" xmlns:wp="http://schemas.openxmlformats.org/drawingml/2006/wordprocessingDrawing" xmlns:w10="urn:schemas-microsoft-com:office:word" xmlns:w="http://schemas.openxmlformats.org/wordprocessingml/2006/main" xmlns:w14="http://schemas.microsoft.com/office/word/2010/wordml" xmlns:w15="http://schemas.microsoft.com/office/word/2012/wordml" xmlns:w16cex="http://schemas.microsoft.com/office/word/2018/wordml/cex" xmlns:w16cid="http://schemas.microsoft.com/office/word/2016/wordml/cid" xmlns:w16="http://schemas.microsoft.com/office/word/2018/wordml" xmlns:w16sdtdh="http://schemas.microsoft.com/office/word/2020/wordml/sdtdatahash" xmlns:w16se="http://schemas.microsoft.com/office/word/2015/wordml/symex" xmlns:wpg="http://schemas.microsoft.com/office/word/2010/wordprocessingGroup" xmlns:wpi="http://schemas.microsoft.com/office/word/2010/wordprocessingInk" xmlns:wne="http://schemas.microsoft.com/office/word/2006/wordml" xmlns:wps="http://schemas.microsoft.com/office/word/2010/wordprocessingShape" mc:Ignorable="w14 w15 w16se w16cid w16 w16cex w16sdtdh wp14">
+  <w:endnote w:type="separator" w:id="-1">
+    <w:p>
+      <w:r>
+        <w:separator/>
+      </w:r>
+    </w:p>
+  </w:endnote>
+  <w:endnote w:type="continuationSeparator" w:id="0">
+    <w:p>
+      <w:r>
+        <w:continuationSeparator/>
+      </w:r>
+    </w:p>
+  </w:endnote>
+</w:endnotes>
+</file>
+
+<file path=word/footer1.xml><?xml version="1.0" encoding="utf-8"?>
+<w:ftr xmlns:wpc="http://schemas.microsoft.com/office/word/2010/wordprocessingCanvas" xmlns:cx="http://schemas.microsoft.com/office/drawing/2014/chartex" xmlns:cx1="http://schemas.microsoft.com/office/drawing/2015/9/8/chartex" xmlns:cx2="http://schemas.microsoft.com/office/drawing/2015/10/21/chartex" xmlns:cx3="http://schemas.microsoft.com/office/drawing/2016/5/9/chartex" xmlns:cx4="http://schemas.microsoft.com/office/drawing/2016/5/10/chartex" xmlns:cx5="http://schemas.microsoft.com/office/drawing/2016/5/11/chartex" xmlns:cx6="http://schemas.microsoft.com/office/drawing/2016/5/12/chartex" xmlns:cx7="http://schemas.microsoft.com/office/drawing/2016/5/13/chartex" xmlns:cx8="http://schemas.microsoft.com/office/drawing/2016/5/14/chartex" xmlns:mc="http://schemas.openxmlformats.org/markup-compatibility/2006" xmlns:aink="http://schemas.microsoft.com/office/drawing/2016/ink" xmlns:am3d="http://schemas.microsoft.com/office/drawing/2017/model3d" xmlns:o="urn:schemas-microsoft-com:office:office" xmlns:oel="http://schemas.microsoft.com/office/2019/extlst" xmlns:r="http://schemas.openxmlformats.org/officeDocument/2006/relationships" xmlns:m="http://schemas.openxmlformats.org/officeDocument/2006/math" xmlns:v="urn:schemas-microsoft-com:vml" xmlns:wp14="http://schemas.microsoft.com/office/word/2010/wordprocessingDrawing" xmlns:wp="http://schemas.openxmlformats.org/drawingml/2006/wordprocessingDrawing" xmlns:w10="urn:schemas-microsoft-com:office:word" xmlns:w="http://schemas.openxmlformats.org/wordprocessingml/2006/main" xmlns:w14="http://schemas.microsoft.com/office/word/2010/wordml" xmlns:w15="http://schemas.microsoft.com/office/word/2012/wordml" xmlns:w16cex="http://schemas.microsoft.com/office/word/2018/wordml/cex" xmlns:w16cid="http://schemas.microsoft.com/office/word/2016/wordml/cid" xmlns:w16="http://schemas.microsoft.com/office/word/2018/wordml" xmlns:w16sdtdh="http://schemas.microsoft.com/office/word/2020/wordml/sdtdatahash" xmlns:w16se="http://schemas.microsoft.com/office/word/2015/wordml/symex" xmlns:wpg="http://schemas.microsoft.com/office/word/2010/wordprocessingGroup" xmlns:wpi="http://schemas.microsoft.com/office/word/2010/wordprocessingInk" xmlns:wne="http://schemas.microsoft.com/office/word/2006/wordml" xmlns:wps="http://schemas.microsoft.com/office/word/2010/wordprocessingShape" mc:Ignorable="w14 w15 w16se w16cid w16 w16cex w16sdtdh wp14">
+  <w:p>
+    <w:pPr>
+      <w:pStyle w:val="Footer"/>
+    </w:pPr>
+    <w:r>
+      <w:rPr>
+        <w:noProof/>
+      </w:rPr>
+      <mc:AlternateContent>
+        <mc:Choice Requires="wps">
+          <w:drawing>
+            <wp:anchor distT="0" distB="0" distL="0" distR="0" simplePos="0" relativeHeight="251659264" behindDoc="0" locked="0" layoutInCell="1" allowOverlap="1" wp14:anchorId="7F73C349" wp14:editId="7BFC1ED2">
+              <wp:simplePos x="635" y="635"/>
+              <wp:positionH relativeFrom="page">
+                <wp:align>left</wp:align>
+              </wp:positionH>
+              <wp:positionV relativeFrom="page">
+                <wp:align>bottom</wp:align>
+              </wp:positionV>
+              <wp:extent cx="443865" cy="443865"/>
+              <wp:effectExtent l="0" t="0" r="8890" b="0"/>
+              <wp:wrapNone/>
+              <wp:docPr id="2" name="Text Box 2" descr="Internal to Wipro">
+                <a:extLst xmlns:a="http://schemas.openxmlformats.org/drawingml/2006/main">
+                  <a:ext uri="{5AE41FA2-C0FF-4470-9BD4-5FADCA87CBE2}">
+                    <aclsh:classification xmlns:aclsh="http://schemas.microsoft.com/office/drawing/2020/classificationShape" classificationOutcomeType="ftr"/>
+                  </a:ext>
+                </a:extLst>
+              </wp:docPr>
+              <wp:cNvGraphicFramePr/>
+              <a:graphic xmlns:a="http://schemas.openxmlformats.org/drawingml/2006/main">
+                <a:graphicData uri="http://schemas.microsoft.com/office/word/2010/wordprocessingShape">
+                  <wps:wsp>
+                    <wps:cNvSpPr txBox="1"/>
+                    <wps:spPr>
+                      <a:xfrm>
+                        <a:off x="0" y="0"/>
+                        <a:ext cx="443865" cy="443865"/>
+                      </a:xfrm>
+                      <a:prstGeom prst="rect">
+                        <a:avLst/>
+                      </a:prstGeom>
+                      <a:noFill/>
+                      <a:ln>
+                        <a:noFill/>
+                      </a:ln>
+                    </wps:spPr>
+                    <wps:txbx>
+                      <w:txbxContent>
+                        <w:p>
+                          <w:pPr>
+                            <w:rPr>
+                              <w:rFonts w:ascii="Calibri" w:eastAsia="Calibri" w:hAnsi="Calibri" w:cs="Calibri"/>
+                              <w:noProof/>
+                              <w:color w:val="000000"/>
+                              <w:sz w:val="20"/>
+                              <w:szCs w:val="20"/>
+                            </w:rPr>
+                          </w:pPr>
+                          <w:r>
+                            <w:rPr>
+                              <w:rFonts w:ascii="Calibri" w:eastAsia="Calibri" w:hAnsi="Calibri" w:cs="Calibri"/>
+                              <w:noProof/>
+                              <w:color w:val="000000"/>
+                              <w:sz w:val="20"/>
+                              <w:szCs w:val="20"/>
+                            </w:rPr>
+                            <w:t>Internal to Wipro</w:t>
+                          </w:r>
+                        </w:p>
+                      </w:txbxContent>
+                    </wps:txbx>
+                    <wps:bodyPr rot="0" spcFirstLastPara="0" vertOverflow="overflow" horzOverflow="overflow" vert="horz" wrap="none" lIns="254000" tIns="0" rIns="0" bIns="190500" numCol="1" spcCol="0" rtlCol="0" fromWordArt="0" anchor="b" anchorCtr="0" forceAA="0" compatLnSpc="1">
+                      <a:prstTxWarp prst="textNoShape">
+                        <a:avLst/>
+                      </a:prstTxWarp>
+                      <a:spAutoFit/>
+                    </wps:bodyPr>
+                  </wps:wsp>
+                </a:graphicData>
+              </a:graphic>
+            </wp:anchor>
+          </w:drawing>
+        </mc:Choice>
+        <mc:Fallback>
+          <w:pict>
+            <v:shapetype w14:anchorId="7F73C349" id="_x0000_t202" coordsize="21600,21600" o:spt="202" path="m,l,21600r21600,l21600,xe">
+              <v:stroke joinstyle="miter"/>
+              <v:path gradientshapeok="t" o:connecttype="rect"/>
+            </v:shapetype>
+            <v:shape id="Text Box 2" o:spid="_x0000_s1026" type="#_x0000_t202" alt="Internal to Wipro" style="position:absolute;margin-left:0;margin-top:0;width:34.95pt;height:34.95pt;z-index:251659264;visibility:visible;mso-wrap-style:none;mso-wrap-distance-left:0;mso-wrap-distance-top:0;mso-wrap-distance-right:0;mso-wrap-distance-bottom:0;mso-position-horizontal:left;mso-position-horizontal-relative:page;mso-position-vertical:bottom;mso-position-vertical-relative:page;v-text-anchor:bottom" o:gfxdata="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" filled="f" stroked="f">
+              <v:fill o:detectmouseclick="t"/>
+              <v:textbox style="mso-fit-shape-to-text:t" inset="20pt,0,0,15pt">
+                <w:txbxContent>
+                  <w:p>
+                    <w:pPr>
+                      <w:rPr>
+                        <w:rFonts w:ascii="Calibri" w:eastAsia="Calibri" w:hAnsi="Calibri" w:cs="Calibri"/>
+                        <w:noProof/>
+                        <w:color w:val="000000"/>
+                        <w:sz w:val="20"/>
+                        <w:szCs w:val="20"/>
+                      </w:rPr>
+                    </w:pPr>
+                    <w:r>
+                      <w:rPr>
+                        <w:rFonts w:ascii="Calibri" w:eastAsia="Calibri" w:hAnsi="Calibri" w:cs="Calibri"/>
+                        <w:noProof/>
+                        <w:color w:val="000000"/>
+                        <w:sz w:val="20"/>
+                        <w:szCs w:val="20"/>
+                      </w:rPr>
+                      <w:t>Internal to Wipro</w:t>
+                    </w:r>
+                  </w:p>
+                </w:txbxContent>
+              </v:textbox>
+              <w10:wrap anchorx="page" anchory="page"/>
+            </v:shape>
+          </w:pict>
+        </mc:Fallback>
+      </mc:AlternateContent>
+    </w:r>
+  </w:p>
+</w:ftr>
+</file>
+
+<file path=word/footer2.xml><?xml version="1.0" encoding="utf-8"?>
+<w:ftr xmlns:wpc="http://schemas.microsoft.com/office/word/2010/wordprocessingCanvas" xmlns:cx="http://schemas.microsoft.com/office/drawing/2014/chartex" xmlns:cx1="http://schemas.microsoft.com/office/drawing/2015/9/8/chartex" xmlns:cx2="http://schemas.microsoft.com/office/drawing/2015/10/21/chartex" xmlns:cx3="http://schemas.microsoft.com/office/drawing/2016/5/9/chartex" xmlns:cx4="http://schemas.microsoft.com/office/drawing/2016/5/10/chartex" xmlns:cx5="http://schemas.microsoft.com/office/drawing/2016/5/11/chartex" xmlns:cx6="http://schemas.microsoft.com/office/drawing/2016/5/12/chartex" xmlns:cx7="http://schemas.microsoft.com/office/drawing/2016/5/13/chartex" xmlns:cx8="http://schemas.microsoft.com/office/drawing/2016/5/14/chartex" xmlns:mc="http://schemas.openxmlformats.org/markup-compatibility/2006" xmlns:aink="http://schemas.microsoft.com/office/drawing/2016/ink" xmlns:am3d="http://schemas.microsoft.com/office/drawing/2017/model3d" xmlns:o="urn:schemas-microsoft-com:office:office" xmlns:oel="http://schemas.microsoft.com/office/2019/extlst" xmlns:r="http://schemas.openxmlformats.org/officeDocument/2006/relationships" xmlns:m="http://schemas.openxmlformats.org/officeDocument/2006/math" xmlns:v="urn:schemas-microsoft-com:vml" xmlns:wp14="http://schemas.microsoft.com/office/word/2010/wordprocessingDrawing" xmlns:wp="http://schemas.openxmlformats.org/drawingml/2006/wordprocessingDrawing" xmlns:w10="urn:schemas-microsoft-com:office:word" xmlns:w="http://schemas.openxmlformats.org/wordprocessingml/2006/main" xmlns:w14="http://schemas.microsoft.com/office/word/2010/wordml" xmlns:w15="http://schemas.microsoft.com/office/word/2012/wordml" xmlns:w16cex="http://schemas.microsoft.com/office/word/2018/wordml/cex" xmlns:w16cid="http://schemas.microsoft.com/office/word/2016/wordml/cid" xmlns:w16="http://schemas.microsoft.com/office/word/2018/wordml" xmlns:w16sdtdh="http://schemas.microsoft.com/office/word/2020/wordml/sdtdatahash" xmlns:w16se="http://schemas.microsoft.com/office/word/2015/wordml/symex" xmlns:wpg="http://schemas.microsoft.com/office/word/2010/wordprocessingGroup" xmlns:wpi="http://schemas.microsoft.com/office/word/2010/wordprocessingInk" xmlns:wne="http://schemas.microsoft.com/office/word/2006/wordml" xmlns:wps="http://schemas.microsoft.com/office/word/2010/wordprocessingShape" mc:Ignorable="w14 w15 w16se w16cid w16 w16cex w16sdtdh wp14">
+  <w:p>
+    <w:pPr>
+      <w:pStyle w:val="Footer"/>
+    </w:pPr>
+    <w:r>
+      <w:rPr>
+        <w:noProof/>
+      </w:rPr>
+      <mc:AlternateContent>
+        <mc:Choice Requires="wps">
+          <w:drawing>
+            <wp:anchor distT="0" distB="0" distL="0" distR="0" simplePos="0" relativeHeight="251660288" behindDoc="0" locked="0" layoutInCell="1" allowOverlap="1" wp14:anchorId="782EBF9B" wp14:editId="0BBAF665">
+              <wp:simplePos x="0" y="0"/>
+              <wp:positionH relativeFrom="page">
+                <wp:align>left</wp:align>
+              </wp:positionH>
+              <wp:positionV relativeFrom="page">
+                <wp:align>bottom</wp:align>
+              </wp:positionV>
+              <wp:extent cx="443865" cy="443865"/>
+              <wp:effectExtent l="0" t="0" r="8890" b="0"/>
+              <wp:wrapNone/>
+              <wp:docPr id="3" name="Text Box 3" descr="Internal to Wipro">
+                <a:extLst xmlns:a="http://schemas.openxmlformats.org/drawingml/2006/main">
+                  <a:ext uri="{5AE41FA2-C0FF-4470-9BD4-5FADCA87CBE2}">
+                    <aclsh:classification xmlns:aclsh="http://schemas.microsoft.com/office/drawing/2020/classificationShape" classificationOutcomeType="ftr"/>
+                  </a:ext>
+                </a:extLst>
+              </wp:docPr>
+              <wp:cNvGraphicFramePr/>
+              <a:graphic xmlns:a="http://schemas.openxmlformats.org/drawingml/2006/main">
+                <a:graphicData uri="http://schemas.microsoft.com/office/word/2010/wordprocessingShape">
+                  <wps:wsp>
+                    <wps:cNvSpPr txBox="1"/>
+                    <wps:spPr>
+                      <a:xfrm>
+                        <a:off x="0" y="0"/>
+                        <a:ext cx="443865" cy="443865"/>
+                      </a:xfrm>
+                      <a:prstGeom prst="rect">
+                        <a:avLst/>
+                      </a:prstGeom>
+                      <a:noFill/>
+                      <a:ln>
+                        <a:noFill/>
+                      </a:ln>
+                    </wps:spPr>
+                    <wps:txbx>
+                      <w:txbxContent>
+                        <w:p>
+                          <w:pPr>
+                            <w:rPr>
+                              <w:rFonts w:ascii="Calibri" w:eastAsia="Calibri" w:hAnsi="Calibri" w:cs="Calibri"/>
+                              <w:noProof/>
+                              <w:color w:val="000000"/>
+                              <w:sz w:val="20"/>
+                              <w:szCs w:val="20"/>
+                            </w:rPr>
+                          </w:pPr>
+                          <w:r>
+                            <w:rPr>
+                              <w:rFonts w:ascii="Calibri" w:eastAsia="Calibri" w:hAnsi="Calibri" w:cs="Calibri"/>
+                              <w:noProof/>
+                              <w:color w:val="000000"/>
+                              <w:sz w:val="20"/>
+                              <w:szCs w:val="20"/>
+                            </w:rPr>
+                            <w:t>Internal to Wipro</w:t>
+                          </w:r>
+                        </w:p>
+                      </w:txbxContent>
+                    </wps:txbx>
+                    <wps:bodyPr rot="0" spcFirstLastPara="0" vertOverflow="overflow" horzOverflow="overflow" vert="horz" wrap="none" lIns="254000" tIns="0" rIns="0" bIns="190500" numCol="1" spcCol="0" rtlCol="0" fromWordArt="0" anchor="b" anchorCtr="0" forceAA="0" compatLnSpc="1">
+                      <a:prstTxWarp prst="textNoShape">
+                        <a:avLst/>
+                      </a:prstTxWarp>
+                      <a:spAutoFit/>
+                    </wps:bodyPr>
+                  </wps:wsp>
+                </a:graphicData>
+              </a:graphic>
+            </wp:anchor>
+          </w:drawing>
+        </mc:Choice>
+        <mc:Fallback>
+          <w:pict>
+            <v:shapetype w14:anchorId="782EBF9B" id="_x0000_t202" coordsize="21600,21600" o:spt="202" path="m,l,21600r21600,l21600,xe">
+              <v:stroke joinstyle="miter"/>
+              <v:path gradientshapeok="t" o:connecttype="rect"/>
+            </v:shapetype>
+            <v:shape id="Text Box 3" o:spid="_x0000_s1027" type="#_x0000_t202" alt="Internal to Wipro" style="position:absolute;margin-left:0;margin-top:0;width:34.95pt;height:34.95pt;z-index:251660288;visibility:visible;mso-wrap-style:none;mso-wrap-distance-left:0;mso-wrap-distance-top:0;mso-wrap-distance-right:0;mso-wrap-distance-bottom:0;mso-position-horizontal:left;mso-position-horizontal-relative:page;mso-position-vertical:bottom;mso-position-vertical-relative:page;v-text-anchor:bottom" o:gfxdata="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" filled="f" stroked="f">
+              <v:fill o:detectmouseclick="t"/>
+              <v:textbox style="mso-fit-shape-to-text:t" inset="20pt,0,0,15pt">
+                <w:txbxContent>
+                  <w:p>
+                    <w:pPr>
+                      <w:rPr>
+                        <w:rFonts w:ascii="Calibri" w:eastAsia="Calibri" w:hAnsi="Calibri" w:cs="Calibri"/>
+                        <w:noProof/>
+                        <w:color w:val="000000"/>
+                        <w:sz w:val="20"/>
+                        <w:szCs w:val="20"/>
+                      </w:rPr>
+                    </w:pPr>
+                    <w:r>
+                      <w:rPr>
+                        <w:rFonts w:ascii="Calibri" w:eastAsia="Calibri" w:hAnsi="Calibri" w:cs="Calibri"/>
+                        <w:noProof/>
+                        <w:color w:val="000000"/>
+                        <w:sz w:val="20"/>
+                        <w:szCs w:val="20"/>
+                      </w:rPr>
+                      <w:t>Internal to Wipro</w:t>
+                    </w:r>
+                  </w:p>
+                </w:txbxContent>
+              </v:textbox>
+              <w10:wrap anchorx="page" anchory="page"/>
+            </v:shape>
+          </w:pict>
+        </mc:Fallback>
+      </mc:AlternateContent>
+    </w:r>
+  </w:p>
+</w:ftr>
+</file>
+
+<file path=word/footer3.xml><?xml version="1.0" encoding="utf-8"?>
+<w:ftr xmlns:wpc="http://schemas.microsoft.com/office/word/2010/wordprocessingCanvas" xmlns:cx="http://schemas.microsoft.com/office/drawing/2014/chartex" xmlns:cx1="http://schemas.microsoft.com/office/drawing/2015/9/8/chartex" xmlns:cx2="http://schemas.microsoft.com/office/drawing/2015/10/21/chartex" xmlns:cx3="http://schemas.microsoft.com/office/drawing/2016/5/9/chartex" xmlns:cx4="http://schemas.microsoft.com/office/drawing/2016/5/10/chartex" xmlns:cx5="http://schemas.microsoft.com/office/drawing/2016/5/11/chartex" xmlns:cx6="http://schemas.microsoft.com/office/drawing/2016/5/12/chartex" xmlns:cx7="http://schemas.microsoft.com/office/drawing/2016/5/13/chartex" xmlns:cx8="http://schemas.microsoft.com/office/drawing/2016/5/14/chartex" xmlns:mc="http://schemas.openxmlformats.org/markup-compatibility/2006" xmlns:aink="http://schemas.microsoft.com/office/drawing/2016/ink" xmlns:am3d="http://schemas.microsoft.com/office/drawing/2017/model3d" xmlns:o="urn:schemas-microsoft-com:office:office" xmlns:oel="http://schemas.microsoft.com/office/2019/extlst" xmlns:r="http://schemas.openxmlformats.org/officeDocument/2006/relationships" xmlns:m="http://schemas.openxmlformats.org/officeDocument/2006/math" xmlns:v="urn:schemas-microsoft-com:vml" xmlns:wp14="http://schemas.microsoft.com/office/word/2010/wordprocessingDrawing" xmlns:wp="http://schemas.openxmlformats.org/drawingml/2006/wordprocessingDrawing" xmlns:w10="urn:schemas-microsoft-com:office:word" xmlns:w="http://schemas.openxmlformats.org/wordprocessingml/2006/main" xmlns:w14="http://schemas.microsoft.com/office/word/2010/wordml" xmlns:w15="http://schemas.microsoft.com/office/word/2012/wordml" xmlns:w16cex="http://schemas.microsoft.com/office/word/2018/wordml/cex" xmlns:w16cid="http://schemas.microsoft.com/office/word/2016/wordml/cid" xmlns:w16="http://schemas.microsoft.com/office/word/2018/wordml" xmlns:w16sdtdh="http://schemas.microsoft.com/office/word/2020/wordml/sdtdatahash" xmlns:w16se="http://schemas.microsoft.com/office/word/2015/wordml/symex" xmlns:wpg="http://schemas.microsoft.com/office/word/2010/wordprocessingGroup" xmlns:wpi="http://schemas.microsoft.com/office/word/2010/wordprocessingInk" xmlns:wne="http://schemas.microsoft.com/office/word/2006/wordml" xmlns:wps="http://schemas.microsoft.com/office/word/2010/wordprocessingShape" mc:Ignorable="w14 w15 w16se w16cid w16 w16cex w16sdtdh wp14">
+  <w:p>
+    <w:pPr>
+      <w:pStyle w:val="Footer"/>
+    </w:pPr>
+    <w:r>
+      <w:rPr>
+        <w:noProof/>
+      </w:rPr>
+      <mc:AlternateContent>
+        <mc:Choice Requires="wps">
+          <w:drawing>
+            <wp:anchor distT="0" distB="0" distL="0" distR="0" simplePos="0" relativeHeight="251658240" behindDoc="0" locked="0" layoutInCell="1" allowOverlap="1" wp14:anchorId="07CCB74C" wp14:editId="4BD474C9">
+              <wp:simplePos x="635" y="635"/>
+              <wp:positionH relativeFrom="page">
+                <wp:align>left</wp:align>
+              </wp:positionH>
+              <wp:positionV relativeFrom="page">
+                <wp:align>bottom</wp:align>
+              </wp:positionV>
+              <wp:extent cx="443865" cy="443865"/>
+              <wp:effectExtent l="0" t="0" r="8890" b="0"/>
+              <wp:wrapNone/>
+              <wp:docPr id="1" name="Text Box 1" descr="Internal to Wipro">
+                <a:extLst xmlns:a="http://schemas.openxmlformats.org/drawingml/2006/main">
+                  <a:ext uri="{5AE41FA2-C0FF-4470-9BD4-5FADCA87CBE2}">
+                    <aclsh:classification xmlns:aclsh="http://schemas.microsoft.com/office/drawing/2020/classificationShape" classificationOutcomeType="ftr"/>
+                  </a:ext>
+                </a:extLst>
+              </wp:docPr>
+              <wp:cNvGraphicFramePr/>
+              <a:graphic xmlns:a="http://schemas.openxmlformats.org/drawingml/2006/main">
+                <a:graphicData uri="http://schemas.microsoft.com/office/word/2010/wordprocessingShape">
+                  <wps:wsp>
+                    <wps:cNvSpPr txBox="1"/>
+                    <wps:spPr>
+                      <a:xfrm>
+                        <a:off x="0" y="0"/>
+                        <a:ext cx="443865" cy="443865"/>
+                      </a:xfrm>
+                      <a:prstGeom prst="rect">
+                        <a:avLst/>
+                      </a:prstGeom>
+                      <a:noFill/>
+                      <a:ln>
+                        <a:noFill/>
+                      </a:ln>
+                    </wps:spPr>
+                    <wps:txbx>
+                      <w:txbxContent>
+                        <w:p>
+                          <w:pPr>
+                            <w:rPr>
+                              <w:rFonts w:ascii="Calibri" w:eastAsia="Calibri" w:hAnsi="Calibri" w:cs="Calibri"/>
+                              <w:noProof/>
+                              <w:color w:val="000000"/>
+                              <w:sz w:val="20"/>
+                              <w:szCs w:val="20"/>
+                            </w:rPr>
+                          </w:pPr>
+                          <w:r>
+                            <w:rPr>
+                              <w:rFonts w:ascii="Calibri" w:eastAsia="Calibri" w:hAnsi="Calibri" w:cs="Calibri"/>
+                              <w:noProof/>
+                              <w:color w:val="000000"/>
+                              <w:sz w:val="20"/>
+                              <w:szCs w:val="20"/>
+                            </w:rPr>
+                            <w:t>Internal to Wipro</w:t>
+                          </w:r>
+                        </w:p>
+                      </w:txbxContent>
+                    </wps:txbx>
+                    <wps:bodyPr rot="0" spcFirstLastPara="0" vertOverflow="overflow" horzOverflow="overflow" vert="horz" wrap="none" lIns="254000" tIns="0" rIns="0" bIns="190500" numCol="1" spcCol="0" rtlCol="0" fromWordArt="0" anchor="b" anchorCtr="0" forceAA="0" compatLnSpc="1">
+                      <a:prstTxWarp prst="textNoShape">
+                        <a:avLst/>
+                      </a:prstTxWarp>
+                      <a:spAutoFit/>
+                    </wps:bodyPr>
+                  </wps:wsp>
+                </a:graphicData>
+              </a:graphic>
+            </wp:anchor>
+          </w:drawing>
+        </mc:Choice>
+        <mc:Fallback>
+          <w:pict>
+            <v:shapetype w14:anchorId="07CCB74C" id="_x0000_t202" coordsize="21600,21600" o:spt="202" path="m,l,21600r21600,l21600,xe">
+              <v:stroke joinstyle="miter"/>
+              <v:path gradientshapeok="t" o:connecttype="rect"/>
+            </v:shapetype>
+            <v:shape id="Text Box 1" o:spid="_x0000_s1028" type="#_x0000_t202" alt="Internal to Wipro" style="position:absolute;margin-left:0;margin-top:0;width:34.95pt;height:34.95pt;z-index:251658240;visibility:visible;mso-wrap-style:none;mso-wrap-distance-left:0;mso-wrap-distance-top:0;mso-wrap-distance-right:0;mso-wrap-distance-bottom:0;mso-position-horizontal:left;mso-position-horizontal-relative:page;mso-position-vertical:bottom;mso-position-vertical-relative:page;v-text-anchor:bottom" o:gfxdata="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" filled="f" stroked="f">
+              <v:fill o:detectmouseclick="t"/>
+              <v:textbox style="mso-fit-shape-to-text:t" inset="20pt,0,0,15pt">
+                <w:txbxContent>
+                  <w:p>
+                    <w:pPr>
+                      <w:rPr>
+                        <w:rFonts w:ascii="Calibri" w:eastAsia="Calibri" w:hAnsi="Calibri" w:cs="Calibri"/>
+                        <w:noProof/>
+                        <w:color w:val="000000"/>
+                        <w:sz w:val="20"/>
+                        <w:szCs w:val="20"/>
+                      </w:rPr>
+                    </w:pPr>
+                    <w:r>
+                      <w:rPr>
+                        <w:rFonts w:ascii="Calibri" w:eastAsia="Calibri" w:hAnsi="Calibri" w:cs="Calibri"/>
+                        <w:noProof/>
+                        <w:color w:val="000000"/>
+                        <w:sz w:val="20"/>
+                        <w:szCs w:val="20"/>
+                      </w:rPr>
+                      <w:t>Internal to Wipro</w:t>
+                    </w:r>
+                  </w:p>
+                </w:txbxContent>
+              </v:textbox>
+              <w10:wrap anchorx="page" anchory="page"/>
+            </v:shape>
+          </w:pict>
+        </mc:Fallback>
+      </mc:AlternateContent>
+    </w:r>
+  </w:p>
+</w:ftr>
+</file>
+
+<file path=word/footnotes.xml><?xml version="1.0" encoding="utf-8"?>
+<w:footnotes xmlns:wpc="http://schemas.microsoft.com/office/word/2010/wordprocessingCanvas" xmlns:cx="http://schemas.microsoft.com/office/drawing/2014/chartex" xmlns:cx1="http://schemas.microsoft.com/office/drawing/2015/9/8/chartex" xmlns:cx2="http://schemas.microsoft.com/office/drawing/2015/10/21/chartex" xmlns:cx3="http://schemas.microsoft.com/office/drawing/2016/5/9/chartex" xmlns:cx4="http://schemas.microsoft.com/office/drawing/2016/5/10/chartex" xmlns:cx5="http://schemas.microsoft.com/office/drawing/2016/5/11/chartex" xmlns:cx6="http://schemas.microsoft.com/office/drawing/2016/5/12/chartex" xmlns:cx7="http://schemas.microsoft.com/office/drawing/2016/5/13/chartex" xmlns:cx8="http://schemas.microsoft.com/office/drawing/2016/5/14/chartex" xmlns:mc="http://schemas.openxmlformats.org/markup-compatibility/2006" xmlns:aink="http://schemas.microsoft.com/office/drawing/2016/ink" xmlns:am3d="http://schemas.microsoft.com/office/drawing/2017/model3d" xmlns:o="urn:schemas-microsoft-com:office:office" xmlns:oel="http://schemas.microsoft.com/office/2019/extlst" xmlns:r="http://schemas.openxmlformats.org/officeDocument/2006/relationships" xmlns:m="http://schemas.openxmlformats.org/officeDocument/2006/math" xmlns:v="urn:schemas-microsoft-com:vml" xmlns:wp14="http://schemas.microsoft.com/office/word/2010/wordprocessingDrawing" xmlns:wp="http://schemas.openxmlformats.org/drawingml/2006/wordprocessingDrawing" xmlns:w10="urn:schemas-microsoft-com:office:word" xmlns:w="http://schemas.openxmlformats.org/wordprocessingml/2006/main" xmlns:w14="http://schemas.microsoft.com/office/word/2010/wordml" xmlns:w15="http://schemas.microsoft.com/office/word/2012/wordml" xmlns:w16cex="http://schemas.microsoft.com/office/word/2018/wordml/cex" xmlns:w16cid="http://schemas.microsoft.com/office/word/2016/wordml/cid" xmlns:w16="http://schemas.microsoft.com/office/word/2018/wordml" xmlns:w16sdtdh="http://schemas.microsoft.com/office/word/2020/wordml/sdtdatahash" xmlns:w16se="http://schemas.microsoft.com/office/word/2015/wordml/symex" xmlns:wpg="http://schemas.microsoft.com/office/word/2010/wordprocessingGroup" xmlns:wpi="http://schemas.microsoft.com/office/word/2010/wordprocessingInk" xmlns:wne="http://schemas.microsoft.com/office/word/2006/wordml" xmlns:wps="http://schemas.microsoft.com/office/word/2010/wordprocessingShape" mc:Ignorable="w14 w15 w16se w16cid w16 w16cex w16sdtdh wp14">
+  <w:footnote w:type="separator" w:id="-1">
+    <w:p>
+      <w:r>
+        <w:separator/>
+      </w:r>
+    </w:p>
+  </w:footnote>
+  <w:footnote w:type="continuationSeparator" w:id="0">
+    <w:p>
+      <w:r>
+        <w:continuationSeparator/>
+      </w:r>
+    </w:p>
+  </w:footnote>
+</w:footnotes>
+</file>
+
 <file path=word/styles.xml><?xml version="1.0" encoding="utf-8"?>
-<w:styles xmlns:mc="http://schemas.openxmlformats.org/markup-compatibility/2006" xmlns:r="http://schemas.openxmlformats.org/officeDocument/2006/relationships" xmlns:w="http://schemas.openxmlformats.org/wordprocessingml/2006/main" xmlns:w14="http://schemas.microsoft.com/office/word/2010/wordml" xmlns:w15="http://schemas.microsoft.com/office/word/2012/wordml" xmlns:w16cid="http://schemas.microsoft.com/office/word/2016/wordml/cid" xmlns:w16se="http://schemas.microsoft.com/office/word/2015/wordml/symex" mc:Ignorable="w14 w15 w16se w16cid">
+<w:styles xmlns:mc="http://schemas.openxmlformats.org/markup-compatibility/2006" xmlns:r="http://schemas.openxmlformats.org/officeDocument/2006/relationships" xmlns:w="http://schemas.openxmlformats.org/wordprocessingml/2006/main" xmlns:w14="http://schemas.microsoft.com/office/word/2010/wordml" xmlns:w15="http://schemas.microsoft.com/office/word/2012/wordml" xmlns:w16cex="http://schemas.microsoft.com/office/word/2018/wordml/cex" xmlns:w16cid="http://schemas.microsoft.com/office/word/2016/wordml/cid" xmlns:w16="http://schemas.microsoft.com/office/word/2018/wordml" xmlns:w16sdtdh="http://schemas.microsoft.com/office/word/2020/wordml/sdtdatahash" xmlns:w16se="http://schemas.microsoft.com/office/word/2015/wordml/symex" mc:Ignorable="w14 w15 w16se w16cid w16 w16cex w16sdtdh">
   <w:docDefaults>
     <w:rPrDefault>
       <w:rPr>
@@ -123,7 +576,7 @@
     </w:rPrDefault>
     <w:pPrDefault/>
   </w:docDefaults>
-  <w:latentStyles w:defLockedState="0" w:defUIPriority="99" w:defSemiHidden="0" w:defUnhideWhenUsed="0" w:defQFormat="0" w:count="377">
+  <w:latentStyles w:defLockedState="0" w:defUIPriority="99" w:defSemiHidden="0" w:defUnhideWhenUsed="0" w:defQFormat="0" w:count="376">
     <w:lsdException w:name="Normal" w:uiPriority="0" w:qFormat="1"/>
     <w:lsdException w:name="heading 1" w:uiPriority="9" w:qFormat="1"/>
     <w:lsdException w:name="heading 2" w:semiHidden="1" w:uiPriority="9" w:unhideWhenUsed="1" w:qFormat="1"/>
@@ -229,6 +682,7 @@
     <w:lsdException w:name="HTML Sample" w:semiHidden="1" w:unhideWhenUsed="1"/>
     <w:lsdException w:name="HTML Typewriter" w:semiHidden="1" w:unhideWhenUsed="1"/>
     <w:lsdException w:name="HTML Variable" w:semiHidden="1" w:unhideWhenUsed="1"/>
+    <w:lsdException w:name="Normal Table" w:semiHidden="1" w:unhideWhenUsed="1"/>
     <w:lsdException w:name="annotation subject" w:semiHidden="1" w:unhideWhenUsed="1"/>
     <w:lsdException w:name="No List" w:semiHidden="1" w:unhideWhenUsed="1"/>
     <w:lsdException w:name="Outline List 1" w:semiHidden="1" w:unhideWhenUsed="1"/>
@@ -275,8 +729,10 @@
     <w:lsdException w:name="Table Subtle 2" w:semiHidden="1" w:unhideWhenUsed="1"/>
     <w:lsdException w:name="Table Web 1" w:semiHidden="1" w:unhideWhenUsed="1"/>
     <w:lsdException w:name="Table Web 2" w:semiHidden="1" w:unhideWhenUsed="1"/>
+    <w:lsdException w:name="Table Web 3" w:semiHidden="1" w:unhideWhenUsed="1"/>
     <w:lsdException w:name="Balloon Text" w:semiHidden="1" w:unhideWhenUsed="1"/>
     <w:lsdException w:name="Table Grid" w:uiPriority="39"/>
+    <w:lsdException w:name="Table Theme" w:semiHidden="1" w:unhideWhenUsed="1"/>
     <w:lsdException w:name="Placeholder Text" w:semiHidden="1"/>
     <w:lsdException w:name="No Spacing" w:uiPriority="1" w:qFormat="1"/>
     <w:lsdException w:name="Light Shading" w:uiPriority="60"/>
@@ -495,7 +951,6 @@
     <w:lsdException w:name="Mention" w:semiHidden="1" w:unhideWhenUsed="1"/>
     <w:lsdException w:name="Smart Hyperlink" w:semiHidden="1" w:unhideWhenUsed="1"/>
     <w:lsdException w:name="Smart Link" w:semiHidden="1" w:unhideWhenUsed="1"/>
-    <w:lsdException w:name="Smart Link Error" w:semiHidden="1" w:unhideWhenUsed="1"/>
   </w:latentStyles>
   <w:style w:type="paragraph" w:default="1" w:styleId="Normal">
     <w:name w:val="Normal"/>
@@ -527,6 +982,27 @@
     <w:uiPriority w:val="99"/>
     <w:semiHidden/>
     <w:unhideWhenUsed/>
+  </w:style>
+  <w:style w:type="paragraph" w:styleId="Footer">
+    <w:name w:val="footer"/>
+    <w:basedOn w:val="Normal"/>
+    <w:link w:val="FooterChar"/>
+    <w:uiPriority w:val="99"/>
+    <w:unhideWhenUsed/>
+    <w:rsid w:val="003A261C"/>
+    <w:pPr>
+      <w:tabs>
+        <w:tab w:val="center" w:pos="4513"/>
+        <w:tab w:val="right" w:pos="9026"/>
+      </w:tabs>
+    </w:pPr>
+  </w:style>
+  <w:style w:type="character" w:customStyle="1" w:styleId="FooterChar">
+    <w:name w:val="Footer Char"/>
+    <w:basedOn w:val="DefaultParagraphFont"/>
+    <w:link w:val="Footer"/>
+    <w:uiPriority w:val="99"/>
+    <w:rsid w:val="003A261C"/>
   </w:style>
 </w:styles>
 </file>

</xml_diff>

<commit_message>
wip In template/cfgrec Mac key reference updated
</commit_message>
<xml_diff>
--- a/bin/template/cfgrec/Handy-Key-Reference-on-Mac.docx
+++ b/bin/template/cfgrec/Handy-Key-Reference-on-Mac.docx
@@ -4,6 +4,43 @@
   <w:body>
     <w:p>
       <w:r>
+        <w:t>First</w:t>
+      </w:r>
+      <w:r>
+        <w:t xml:space="preserve"> </w:t>
+      </w:r>
+      <w:r>
+        <w:t>Name</w:t>
+      </w:r>
+      <w:r>
+        <w:t xml:space="preserve"> 079</w:t>
+      </w:r>
+      <w:r>
+        <w:t>--</w:t>
+      </w:r>
+      <w:r>
+        <w:t xml:space="preserve"> </w:t>
+      </w:r>
+      <w:r>
+        <w:t>--- ---</w:t>
+      </w:r>
+    </w:p>
+    <w:p>
+      <w:r>
+        <w:t xml:space="preserve">S/N: </w:t>
+      </w:r>
+      <w:proofErr w:type="spellStart"/>
+      <w:r>
+        <w:t>nnnn</w:t>
+      </w:r>
+      <w:proofErr w:type="spellEnd"/>
+      <w:r>
+        <w:t xml:space="preserve"> A/N: mmmm</w:t>
+      </w:r>
+    </w:p>
+    <w:p/>
+    <w:p>
+      <w:r>
         <w:t>Handy Key Reference on Mac</w:t>
       </w:r>
     </w:p>
@@ -122,6 +159,23 @@
       <w:r>
         <w:tab/>
         <w:t>Select Area</w:t>
+      </w:r>
+    </w:p>
+    <w:p>
+      <w:r>
+        <w:t>Cmd-Shift-</w:t>
+      </w:r>
+      <w:r>
+        <w:t>5</w:t>
+      </w:r>
+      <w:r>
+        <w:tab/>
+      </w:r>
+      <w:r>
+        <w:tab/>
+      </w:r>
+      <w:r>
+        <w:t>Capture Tool</w:t>
       </w:r>
     </w:p>
     <w:p/>
@@ -250,7 +304,6 @@
               <v:path gradientshapeok="t" o:connecttype="rect"/>
             </v:shapetype>
             <v:shape id="Text Box 2" o:spid="_x0000_s1026" type="#_x0000_t202" alt="Internal to Wipro" style="position:absolute;margin-left:0;margin-top:0;width:34.95pt;height:34.95pt;z-index:251659264;visibility:visible;mso-wrap-style:none;mso-wrap-distance-left:0;mso-wrap-distance-top:0;mso-wrap-distance-right:0;mso-wrap-distance-bottom:0;mso-position-horizontal:left;mso-position-horizontal-relative:page;mso-position-vertical:bottom;mso-position-vertical-relative:page;v-text-anchor:bottom" o:gfxdata="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" filled="f" stroked="f">
-              <v:fill o:detectmouseclick="t"/>
               <v:textbox style="mso-fit-shape-to-text:t" inset="20pt,0,0,15pt">
                 <w:txbxContent>
                   <w:p>
@@ -379,7 +432,6 @@
               <v:path gradientshapeok="t" o:connecttype="rect"/>
             </v:shapetype>
             <v:shape id="Text Box 3" o:spid="_x0000_s1027" type="#_x0000_t202" alt="Internal to Wipro" style="position:absolute;margin-left:0;margin-top:0;width:34.95pt;height:34.95pt;z-index:251660288;visibility:visible;mso-wrap-style:none;mso-wrap-distance-left:0;mso-wrap-distance-top:0;mso-wrap-distance-right:0;mso-wrap-distance-bottom:0;mso-position-horizontal:left;mso-position-horizontal-relative:page;mso-position-vertical:bottom;mso-position-vertical-relative:page;v-text-anchor:bottom" o:gfxdata="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" filled="f" stroked="f">
-              <v:fill o:detectmouseclick="t"/>
               <v:textbox style="mso-fit-shape-to-text:t" inset="20pt,0,0,15pt">
                 <w:txbxContent>
                   <w:p>
@@ -508,7 +560,6 @@
               <v:path gradientshapeok="t" o:connecttype="rect"/>
             </v:shapetype>
             <v:shape id="Text Box 1" o:spid="_x0000_s1028" type="#_x0000_t202" alt="Internal to Wipro" style="position:absolute;margin-left:0;margin-top:0;width:34.95pt;height:34.95pt;z-index:251658240;visibility:visible;mso-wrap-style:none;mso-wrap-distance-left:0;mso-wrap-distance-top:0;mso-wrap-distance-right:0;mso-wrap-distance-bottom:0;mso-position-horizontal:left;mso-position-horizontal-relative:page;mso-position-vertical:bottom;mso-position-vertical-relative:page;v-text-anchor:bottom" o:gfxdata="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" filled="f" stroked="f">
-              <v:fill o:detectmouseclick="t"/>
               <v:textbox style="mso-fit-shape-to-text:t" inset="20pt,0,0,15pt">
                 <w:txbxContent>
                   <w:p>

</xml_diff>

<commit_message>
wip In cfgrec Mac key reference changed sensitivity
</commit_message>
<xml_diff>
--- a/bin/template/cfgrec/Handy-Key-Reference-on-Mac.docx
+++ b/bin/template/cfgrec/Handy-Key-Reference-on-Mac.docx
@@ -35,8 +35,13 @@
       </w:r>
       <w:proofErr w:type="spellEnd"/>
       <w:r>
-        <w:t xml:space="preserve"> A/N: mmmm</w:t>
-      </w:r>
+        <w:t xml:space="preserve"> A/N: </w:t>
+      </w:r>
+      <w:proofErr w:type="spellStart"/>
+      <w:r>
+        <w:t>mmmm</w:t>
+      </w:r>
+      <w:proofErr w:type="spellEnd"/>
     </w:p>
     <w:p/>
     <w:p>
@@ -163,18 +168,13 @@
     </w:p>
     <w:p>
       <w:r>
-        <w:t>Cmd-Shift-</w:t>
-      </w:r>
-      <w:r>
-        <w:t>5</w:t>
-      </w:r>
-      <w:r>
-        <w:tab/>
-      </w:r>
-      <w:r>
-        <w:tab/>
-      </w:r>
-      <w:r>
+        <w:t>Cmd-Shift-5</w:t>
+      </w:r>
+      <w:r>
+        <w:tab/>
+      </w:r>
+      <w:r>
+        <w:tab/>
         <w:t>Capture Tool</w:t>
       </w:r>
     </w:p>
@@ -224,7 +224,7 @@
       <mc:AlternateContent>
         <mc:Choice Requires="wps">
           <w:drawing>
-            <wp:anchor distT="0" distB="0" distL="0" distR="0" simplePos="0" relativeHeight="251659264" behindDoc="0" locked="0" layoutInCell="1" allowOverlap="1" wp14:anchorId="7F73C349" wp14:editId="7BFC1ED2">
+            <wp:anchor distT="0" distB="0" distL="0" distR="0" simplePos="0" relativeHeight="251659264" behindDoc="0" locked="0" layoutInCell="1" allowOverlap="1" wp14:anchorId="59040BD4" wp14:editId="264E2B8E">
               <wp:simplePos x="635" y="635"/>
               <wp:positionH relativeFrom="page">
                 <wp:align>left</wp:align>
@@ -233,9 +233,9 @@
                 <wp:align>bottom</wp:align>
               </wp:positionV>
               <wp:extent cx="443865" cy="443865"/>
-              <wp:effectExtent l="0" t="0" r="8890" b="0"/>
+              <wp:effectExtent l="0" t="0" r="6350" b="0"/>
               <wp:wrapNone/>
-              <wp:docPr id="2" name="Text Box 2" descr="Internal to Wipro">
+              <wp:docPr id="1604455840" name="Text Box 2" descr="Public">
                 <a:extLst xmlns:a="http://schemas.openxmlformats.org/drawingml/2006/main">
                   <a:ext uri="{5AE41FA2-C0FF-4470-9BD4-5FADCA87CBE2}">
                     <aclsh:classification xmlns:aclsh="http://schemas.microsoft.com/office/drawing/2020/classificationShape" classificationOutcomeType="ftr"/>
@@ -280,7 +280,7 @@
                               <w:sz w:val="20"/>
                               <w:szCs w:val="20"/>
                             </w:rPr>
-                            <w:t>Internal to Wipro</w:t>
+                            <w:t>Public</w:t>
                           </w:r>
                         </w:p>
                       </w:txbxContent>
@@ -299,11 +299,12 @@
         </mc:Choice>
         <mc:Fallback>
           <w:pict>
-            <v:shapetype w14:anchorId="7F73C349" id="_x0000_t202" coordsize="21600,21600" o:spt="202" path="m,l,21600r21600,l21600,xe">
+            <v:shapetype w14:anchorId="59040BD4" id="_x0000_t202" coordsize="21600,21600" o:spt="202" path="m,l,21600r21600,l21600,xe">
               <v:stroke joinstyle="miter"/>
               <v:path gradientshapeok="t" o:connecttype="rect"/>
             </v:shapetype>
-            <v:shape id="Text Box 2" o:spid="_x0000_s1026" type="#_x0000_t202" alt="Internal to Wipro" style="position:absolute;margin-left:0;margin-top:0;width:34.95pt;height:34.95pt;z-index:251659264;visibility:visible;mso-wrap-style:none;mso-wrap-distance-left:0;mso-wrap-distance-top:0;mso-wrap-distance-right:0;mso-wrap-distance-bottom:0;mso-position-horizontal:left;mso-position-horizontal-relative:page;mso-position-vertical:bottom;mso-position-vertical-relative:page;v-text-anchor:bottom" o:gfxdata="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" filled="f" stroked="f">
+            <v:shape id="Text Box 2" o:spid="_x0000_s1026" type="#_x0000_t202" alt="Public" style="position:absolute;margin-left:0;margin-top:0;width:34.95pt;height:34.95pt;z-index:251659264;visibility:visible;mso-wrap-style:none;mso-wrap-distance-left:0;mso-wrap-distance-top:0;mso-wrap-distance-right:0;mso-wrap-distance-bottom:0;mso-position-horizontal:left;mso-position-horizontal-relative:page;mso-position-vertical:bottom;mso-position-vertical-relative:page;v-text-anchor:bottom" o:gfxdata="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" filled="f" stroked="f">
+              <v:fill o:detectmouseclick="t"/>
               <v:textbox style="mso-fit-shape-to-text:t" inset="20pt,0,0,15pt">
                 <w:txbxContent>
                   <w:p>
@@ -324,7 +325,7 @@
                         <w:sz w:val="20"/>
                         <w:szCs w:val="20"/>
                       </w:rPr>
-                      <w:t>Internal to Wipro</w:t>
+                      <w:t>Public</w:t>
                     </w:r>
                   </w:p>
                 </w:txbxContent>
@@ -352,7 +353,7 @@
       <mc:AlternateContent>
         <mc:Choice Requires="wps">
           <w:drawing>
-            <wp:anchor distT="0" distB="0" distL="0" distR="0" simplePos="0" relativeHeight="251660288" behindDoc="0" locked="0" layoutInCell="1" allowOverlap="1" wp14:anchorId="782EBF9B" wp14:editId="0BBAF665">
+            <wp:anchor distT="0" distB="0" distL="0" distR="0" simplePos="0" relativeHeight="251660288" behindDoc="0" locked="0" layoutInCell="1" allowOverlap="1" wp14:anchorId="7B21D110" wp14:editId="4993A4F7">
               <wp:simplePos x="0" y="0"/>
               <wp:positionH relativeFrom="page">
                 <wp:align>left</wp:align>
@@ -361,9 +362,9 @@
                 <wp:align>bottom</wp:align>
               </wp:positionV>
               <wp:extent cx="443865" cy="443865"/>
-              <wp:effectExtent l="0" t="0" r="8890" b="0"/>
+              <wp:effectExtent l="0" t="0" r="6350" b="0"/>
               <wp:wrapNone/>
-              <wp:docPr id="3" name="Text Box 3" descr="Internal to Wipro">
+              <wp:docPr id="1080100071" name="Text Box 3" descr="Public">
                 <a:extLst xmlns:a="http://schemas.openxmlformats.org/drawingml/2006/main">
                   <a:ext uri="{5AE41FA2-C0FF-4470-9BD4-5FADCA87CBE2}">
                     <aclsh:classification xmlns:aclsh="http://schemas.microsoft.com/office/drawing/2020/classificationShape" classificationOutcomeType="ftr"/>
@@ -408,7 +409,7 @@
                               <w:sz w:val="20"/>
                               <w:szCs w:val="20"/>
                             </w:rPr>
-                            <w:t>Internal to Wipro</w:t>
+                            <w:t>Public</w:t>
                           </w:r>
                         </w:p>
                       </w:txbxContent>
@@ -427,11 +428,12 @@
         </mc:Choice>
         <mc:Fallback>
           <w:pict>
-            <v:shapetype w14:anchorId="782EBF9B" id="_x0000_t202" coordsize="21600,21600" o:spt="202" path="m,l,21600r21600,l21600,xe">
+            <v:shapetype w14:anchorId="7B21D110" id="_x0000_t202" coordsize="21600,21600" o:spt="202" path="m,l,21600r21600,l21600,xe">
               <v:stroke joinstyle="miter"/>
               <v:path gradientshapeok="t" o:connecttype="rect"/>
             </v:shapetype>
-            <v:shape id="Text Box 3" o:spid="_x0000_s1027" type="#_x0000_t202" alt="Internal to Wipro" style="position:absolute;margin-left:0;margin-top:0;width:34.95pt;height:34.95pt;z-index:251660288;visibility:visible;mso-wrap-style:none;mso-wrap-distance-left:0;mso-wrap-distance-top:0;mso-wrap-distance-right:0;mso-wrap-distance-bottom:0;mso-position-horizontal:left;mso-position-horizontal-relative:page;mso-position-vertical:bottom;mso-position-vertical-relative:page;v-text-anchor:bottom" o:gfxdata="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" filled="f" stroked="f">
+            <v:shape id="Text Box 3" o:spid="_x0000_s1027" type="#_x0000_t202" alt="Public" style="position:absolute;margin-left:0;margin-top:0;width:34.95pt;height:34.95pt;z-index:251660288;visibility:visible;mso-wrap-style:none;mso-wrap-distance-left:0;mso-wrap-distance-top:0;mso-wrap-distance-right:0;mso-wrap-distance-bottom:0;mso-position-horizontal:left;mso-position-horizontal-relative:page;mso-position-vertical:bottom;mso-position-vertical-relative:page;v-text-anchor:bottom" o:gfxdata="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" filled="f" stroked="f">
+              <v:fill o:detectmouseclick="t"/>
               <v:textbox style="mso-fit-shape-to-text:t" inset="20pt,0,0,15pt">
                 <w:txbxContent>
                   <w:p>
@@ -452,7 +454,7 @@
                         <w:sz w:val="20"/>
                         <w:szCs w:val="20"/>
                       </w:rPr>
-                      <w:t>Internal to Wipro</w:t>
+                      <w:t>Public</w:t>
                     </w:r>
                   </w:p>
                 </w:txbxContent>
@@ -480,7 +482,7 @@
       <mc:AlternateContent>
         <mc:Choice Requires="wps">
           <w:drawing>
-            <wp:anchor distT="0" distB="0" distL="0" distR="0" simplePos="0" relativeHeight="251658240" behindDoc="0" locked="0" layoutInCell="1" allowOverlap="1" wp14:anchorId="07CCB74C" wp14:editId="4BD474C9">
+            <wp:anchor distT="0" distB="0" distL="0" distR="0" simplePos="0" relativeHeight="251658240" behindDoc="0" locked="0" layoutInCell="1" allowOverlap="1" wp14:anchorId="3952FB52" wp14:editId="537AE5DE">
               <wp:simplePos x="635" y="635"/>
               <wp:positionH relativeFrom="page">
                 <wp:align>left</wp:align>
@@ -489,9 +491,9 @@
                 <wp:align>bottom</wp:align>
               </wp:positionV>
               <wp:extent cx="443865" cy="443865"/>
-              <wp:effectExtent l="0" t="0" r="8890" b="0"/>
+              <wp:effectExtent l="0" t="0" r="6350" b="0"/>
               <wp:wrapNone/>
-              <wp:docPr id="1" name="Text Box 1" descr="Internal to Wipro">
+              <wp:docPr id="1985093767" name="Text Box 1" descr="Public">
                 <a:extLst xmlns:a="http://schemas.openxmlformats.org/drawingml/2006/main">
                   <a:ext uri="{5AE41FA2-C0FF-4470-9BD4-5FADCA87CBE2}">
                     <aclsh:classification xmlns:aclsh="http://schemas.microsoft.com/office/drawing/2020/classificationShape" classificationOutcomeType="ftr"/>
@@ -536,7 +538,7 @@
                               <w:sz w:val="20"/>
                               <w:szCs w:val="20"/>
                             </w:rPr>
-                            <w:t>Internal to Wipro</w:t>
+                            <w:t>Public</w:t>
                           </w:r>
                         </w:p>
                       </w:txbxContent>
@@ -555,11 +557,12 @@
         </mc:Choice>
         <mc:Fallback>
           <w:pict>
-            <v:shapetype w14:anchorId="07CCB74C" id="_x0000_t202" coordsize="21600,21600" o:spt="202" path="m,l,21600r21600,l21600,xe">
+            <v:shapetype w14:anchorId="3952FB52" id="_x0000_t202" coordsize="21600,21600" o:spt="202" path="m,l,21600r21600,l21600,xe">
               <v:stroke joinstyle="miter"/>
               <v:path gradientshapeok="t" o:connecttype="rect"/>
             </v:shapetype>
-            <v:shape id="Text Box 1" o:spid="_x0000_s1028" type="#_x0000_t202" alt="Internal to Wipro" style="position:absolute;margin-left:0;margin-top:0;width:34.95pt;height:34.95pt;z-index:251658240;visibility:visible;mso-wrap-style:none;mso-wrap-distance-left:0;mso-wrap-distance-top:0;mso-wrap-distance-right:0;mso-wrap-distance-bottom:0;mso-position-horizontal:left;mso-position-horizontal-relative:page;mso-position-vertical:bottom;mso-position-vertical-relative:page;v-text-anchor:bottom" o:gfxdata="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" filled="f" stroked="f">
+            <v:shape id="Text Box 1" o:spid="_x0000_s1028" type="#_x0000_t202" alt="Public" style="position:absolute;margin-left:0;margin-top:0;width:34.95pt;height:34.95pt;z-index:251658240;visibility:visible;mso-wrap-style:none;mso-wrap-distance-left:0;mso-wrap-distance-top:0;mso-wrap-distance-right:0;mso-wrap-distance-bottom:0;mso-position-horizontal:left;mso-position-horizontal-relative:page;mso-position-vertical:bottom;mso-position-vertical-relative:page;v-text-anchor:bottom" o:gfxdata="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" filled="f" stroked="f">
+              <v:fill o:detectmouseclick="t"/>
               <v:textbox style="mso-fit-shape-to-text:t" inset="20pt,0,0,15pt">
                 <w:txbxContent>
                   <w:p>
@@ -580,7 +583,7 @@
                         <w:sz w:val="20"/>
                         <w:szCs w:val="20"/>
                       </w:rPr>
-                      <w:t>Internal to Wipro</w:t>
+                      <w:t>Public</w:t>
                     </w:r>
                   </w:p>
                 </w:txbxContent>

</xml_diff>